<commit_message>
proj analoog week 4 v2
</commit_message>
<xml_diff>
--- a/project analoog/voorbereiding week 4.docx
+++ b/project analoog/voorbereiding week 4.docx
@@ -23,7 +23,7 @@
         </w:numPr>
       </w:pPr>
       <w:r>
-        <w:t xml:space="preserve"> Oneindig (of -15v)</w:t>
+        <w:t>0v</w:t>
       </w:r>
     </w:p>
     <w:p>
@@ -35,6 +35,9 @@
         </w:numPr>
       </w:pPr>
       <w:r>
+        <w:t>0v</w:t>
+      </w:r>
+      <w:r>
         <w:t xml:space="preserve"> </w:t>
       </w:r>
     </w:p>
@@ -46,6 +49,449 @@
           <w:numId w:val="1"/>
         </w:numPr>
       </w:pPr>
+      <w:r>
+        <w:t>0v</w:t>
+      </w:r>
+    </w:p>
+    <w:p>
+      <w:pPr>
+        <w:pStyle w:val="Lijstalinea"/>
+        <w:numPr>
+          <w:ilvl w:val="0"/>
+          <w:numId w:val="1"/>
+        </w:numPr>
+      </w:pPr>
+      <w:r>
+        <w:t>0A</w:t>
+      </w:r>
+    </w:p>
+    <w:p>
+      <w:pPr>
+        <w:pStyle w:val="Lijstalinea"/>
+        <w:numPr>
+          <w:ilvl w:val="0"/>
+          <w:numId w:val="1"/>
+        </w:numPr>
+      </w:pPr>
+      <w:r>
+        <w:t>-</w:t>
+      </w:r>
+      <w:r>
+        <w:t>0.5v</w:t>
+      </w:r>
+      <w:r>
+        <w:sym w:font="Wingdings" w:char="F0E0"/>
+      </w:r>
+      <w:r>
+        <w:t>0.5v</w:t>
+      </w:r>
+    </w:p>
+    <w:p>
+      <w:pPr>
+        <w:pStyle w:val="Lijstalinea"/>
+        <w:numPr>
+          <w:ilvl w:val="0"/>
+          <w:numId w:val="1"/>
+        </w:numPr>
+      </w:pPr>
+      <w:r>
+        <w:t>-1</w:t>
+      </w:r>
+    </w:p>
+    <w:p>
+      <w:pPr>
+        <w:pStyle w:val="Lijstalinea"/>
+        <w:numPr>
+          <w:ilvl w:val="0"/>
+          <w:numId w:val="1"/>
+        </w:numPr>
+      </w:pPr>
+      <w:r>
+        <w:rPr>
+          <w:noProof/>
+        </w:rPr>
+        <mc:AlternateContent>
+          <mc:Choice Requires="wpi">
+            <w:drawing>
+              <wp:anchor distT="0" distB="0" distL="114300" distR="114300" simplePos="0" relativeHeight="251667456" behindDoc="0" locked="0" layoutInCell="1" allowOverlap="1" wp14:anchorId="5B26F5EF" wp14:editId="21264749">
+                <wp:simplePos x="0" y="0"/>
+                <wp:positionH relativeFrom="column">
+                  <wp:posOffset>292453</wp:posOffset>
+                </wp:positionH>
+                <wp:positionV relativeFrom="paragraph">
+                  <wp:posOffset>370546</wp:posOffset>
+                </wp:positionV>
+                <wp:extent cx="4353120" cy="829080"/>
+                <wp:effectExtent l="38100" t="38100" r="47625" b="47625"/>
+                <wp:wrapNone/>
+                <wp:docPr id="440019472" name="Inkt 5"/>
+                <wp:cNvGraphicFramePr/>
+                <a:graphic xmlns:a="http://schemas.openxmlformats.org/drawingml/2006/main">
+                  <a:graphicData uri="http://schemas.microsoft.com/office/word/2010/wordprocessingInk">
+                    <w14:contentPart bwMode="auto" r:id="rId5">
+                      <w14:nvContentPartPr>
+                        <w14:cNvContentPartPr/>
+                      </w14:nvContentPartPr>
+                      <w14:xfrm>
+                        <a:off x="0" y="0"/>
+                        <a:ext cx="4353120" cy="829080"/>
+                      </w14:xfrm>
+                    </w14:contentPart>
+                  </a:graphicData>
+                </a:graphic>
+              </wp:anchor>
+            </w:drawing>
+          </mc:Choice>
+          <mc:Fallback>
+            <w:pict>
+              <v:shapetype w14:anchorId="09445F3B" id="_x0000_t75" coordsize="21600,21600" o:spt="75" o:preferrelative="t" path="m@4@5l@4@11@9@11@9@5xe" filled="f" stroked="f">
+                <v:stroke joinstyle="miter"/>
+                <v:formulas>
+                  <v:f eqn="if lineDrawn pixelLineWidth 0"/>
+                  <v:f eqn="sum @0 1 0"/>
+                  <v:f eqn="sum 0 0 @1"/>
+                  <v:f eqn="prod @2 1 2"/>
+                  <v:f eqn="prod @3 21600 pixelWidth"/>
+                  <v:f eqn="prod @3 21600 pixelHeight"/>
+                  <v:f eqn="sum @0 0 1"/>
+                  <v:f eqn="prod @6 1 2"/>
+                  <v:f eqn="prod @7 21600 pixelWidth"/>
+                  <v:f eqn="sum @8 21600 0"/>
+                  <v:f eqn="prod @7 21600 pixelHeight"/>
+                  <v:f eqn="sum @10 21600 0"/>
+                </v:formulas>
+                <v:path o:extrusionok="f" gradientshapeok="t" o:connecttype="rect"/>
+                <o:lock v:ext="edit" aspectratio="t"/>
+              </v:shapetype>
+              <v:shape id="Inkt 5" o:spid="_x0000_s1026" type="#_x0000_t75" style="position:absolute;margin-left:22.55pt;margin-top:28.7pt;width:343.75pt;height:66.3pt;z-index:251667456;visibility:visible;mso-wrap-style:square;mso-wrap-distance-left:9pt;mso-wrap-distance-top:0;mso-wrap-distance-right:9pt;mso-wrap-distance-bottom:0;mso-position-horizontal:absolute;mso-position-horizontal-relative:text;mso-position-vertical:absolute;mso-position-vertical-relative:text" o:gfxdata="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">
+                <v:imagedata r:id="rId6" o:title=""/>
+              </v:shape>
+            </w:pict>
+          </mc:Fallback>
+        </mc:AlternateContent>
+      </w:r>
+      <w:r>
+        <w:rPr>
+          <w:noProof/>
+        </w:rPr>
+        <mc:AlternateContent>
+          <mc:Choice Requires="wpi">
+            <w:drawing>
+              <wp:anchor distT="0" distB="0" distL="114300" distR="114300" simplePos="0" relativeHeight="251666432" behindDoc="0" locked="0" layoutInCell="1" allowOverlap="1" wp14:anchorId="1C8ECFCF" wp14:editId="258E4FD8">
+                <wp:simplePos x="0" y="0"/>
+                <wp:positionH relativeFrom="column">
+                  <wp:posOffset>292453</wp:posOffset>
+                </wp:positionH>
+                <wp:positionV relativeFrom="paragraph">
+                  <wp:posOffset>517426</wp:posOffset>
+                </wp:positionV>
+                <wp:extent cx="4214520" cy="498960"/>
+                <wp:effectExtent l="38100" t="38100" r="33655" b="34925"/>
+                <wp:wrapNone/>
+                <wp:docPr id="1681815384" name="Inkt 4"/>
+                <wp:cNvGraphicFramePr/>
+                <a:graphic xmlns:a="http://schemas.openxmlformats.org/drawingml/2006/main">
+                  <a:graphicData uri="http://schemas.microsoft.com/office/word/2010/wordprocessingInk">
+                    <w14:contentPart bwMode="auto" r:id="rId7">
+                      <w14:nvContentPartPr>
+                        <w14:cNvContentPartPr/>
+                      </w14:nvContentPartPr>
+                      <w14:xfrm>
+                        <a:off x="0" y="0"/>
+                        <a:ext cx="4214520" cy="498960"/>
+                      </w14:xfrm>
+                    </w14:contentPart>
+                  </a:graphicData>
+                </a:graphic>
+              </wp:anchor>
+            </w:drawing>
+          </mc:Choice>
+          <mc:Fallback>
+            <w:pict>
+              <v:shape w14:anchorId="5A875772" id="Inkt 4" o:spid="_x0000_s1026" type="#_x0000_t75" style="position:absolute;margin-left:22.55pt;margin-top:40.25pt;width:332.8pt;height:40.3pt;z-index:251666432;visibility:visible;mso-wrap-style:square;mso-wrap-distance-left:9pt;mso-wrap-distance-top:0;mso-wrap-distance-right:9pt;mso-wrap-distance-bottom:0;mso-position-horizontal:absolute;mso-position-horizontal-relative:text;mso-position-vertical:absolute;mso-position-vertical-relative:text" o:gfxdata="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">
+                <v:imagedata r:id="rId8" o:title=""/>
+              </v:shape>
+            </w:pict>
+          </mc:Fallback>
+        </mc:AlternateContent>
+      </w:r>
+      <w:r>
+        <w:rPr>
+          <w:noProof/>
+        </w:rPr>
+        <mc:AlternateContent>
+          <mc:Choice Requires="wpi">
+            <w:drawing>
+              <wp:anchor distT="0" distB="0" distL="114300" distR="114300" simplePos="0" relativeHeight="251665408" behindDoc="0" locked="0" layoutInCell="1" allowOverlap="1" wp14:anchorId="10C58862" wp14:editId="6BA38A21">
+                <wp:simplePos x="0" y="0"/>
+                <wp:positionH relativeFrom="column">
+                  <wp:posOffset>219075</wp:posOffset>
+                </wp:positionH>
+                <wp:positionV relativeFrom="paragraph">
+                  <wp:posOffset>334645</wp:posOffset>
+                </wp:positionV>
+                <wp:extent cx="4054360" cy="986790"/>
+                <wp:effectExtent l="38100" t="38100" r="3810" b="41910"/>
+                <wp:wrapNone/>
+                <wp:docPr id="1761311737" name="Inkt 3"/>
+                <wp:cNvGraphicFramePr/>
+                <a:graphic xmlns:a="http://schemas.openxmlformats.org/drawingml/2006/main">
+                  <a:graphicData uri="http://schemas.microsoft.com/office/word/2010/wordprocessingInk">
+                    <w14:contentPart bwMode="auto" r:id="rId9">
+                      <w14:nvContentPartPr>
+                        <w14:cNvContentPartPr/>
+                      </w14:nvContentPartPr>
+                      <w14:xfrm>
+                        <a:off x="0" y="0"/>
+                        <a:ext cx="4054360" cy="986790"/>
+                      </w14:xfrm>
+                    </w14:contentPart>
+                  </a:graphicData>
+                </a:graphic>
+              </wp:anchor>
+            </w:drawing>
+          </mc:Choice>
+          <mc:Fallback>
+            <w:pict>
+              <v:shape w14:anchorId="54AD0BDA" id="Inkt 3" o:spid="_x0000_s1026" type="#_x0000_t75" style="position:absolute;margin-left:16.75pt;margin-top:25.85pt;width:320.25pt;height:78.65pt;z-index:251665408;visibility:visible;mso-wrap-style:square;mso-wrap-distance-left:9pt;mso-wrap-distance-top:0;mso-wrap-distance-right:9pt;mso-wrap-distance-bottom:0;mso-position-horizontal:absolute;mso-position-horizontal-relative:text;mso-position-vertical:absolute;mso-position-vertical-relative:text" o:gfxdata="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">
+                <v:imagedata r:id="rId10" o:title=""/>
+              </v:shape>
+            </w:pict>
+          </mc:Fallback>
+        </mc:AlternateContent>
+      </w:r>
+      <w:r>
+        <w:rPr>
+          <w:noProof/>
+        </w:rPr>
+        <mc:AlternateContent>
+          <mc:Choice Requires="wpi">
+            <w:drawing>
+              <wp:anchor distT="0" distB="0" distL="114300" distR="114300" simplePos="0" relativeHeight="251662336" behindDoc="0" locked="0" layoutInCell="1" allowOverlap="1" wp14:anchorId="717BD784" wp14:editId="2DBEFF56">
+                <wp:simplePos x="0" y="0"/>
+                <wp:positionH relativeFrom="column">
+                  <wp:posOffset>-1638947</wp:posOffset>
+                </wp:positionH>
+                <wp:positionV relativeFrom="paragraph">
+                  <wp:posOffset>308626</wp:posOffset>
+                </wp:positionV>
+                <wp:extent cx="23400" cy="413280"/>
+                <wp:effectExtent l="38100" t="38100" r="53340" b="44450"/>
+                <wp:wrapNone/>
+                <wp:docPr id="1439525837" name="Inkt 4"/>
+                <wp:cNvGraphicFramePr/>
+                <a:graphic xmlns:a="http://schemas.openxmlformats.org/drawingml/2006/main">
+                  <a:graphicData uri="http://schemas.microsoft.com/office/word/2010/wordprocessingInk">
+                    <w14:contentPart bwMode="auto" r:id="rId11">
+                      <w14:nvContentPartPr>
+                        <w14:cNvContentPartPr/>
+                      </w14:nvContentPartPr>
+                      <w14:xfrm>
+                        <a:off x="0" y="0"/>
+                        <a:ext cx="23400" cy="413280"/>
+                      </w14:xfrm>
+                    </w14:contentPart>
+                  </a:graphicData>
+                </a:graphic>
+              </wp:anchor>
+            </w:drawing>
+          </mc:Choice>
+          <mc:Fallback>
+            <w:pict>
+              <v:shapetype w14:anchorId="72399D9C" id="_x0000_t75" coordsize="21600,21600" o:spt="75" o:preferrelative="t" path="m@4@5l@4@11@9@11@9@5xe" filled="f" stroked="f">
+                <v:stroke joinstyle="miter"/>
+                <v:formulas>
+                  <v:f eqn="if lineDrawn pixelLineWidth 0"/>
+                  <v:f eqn="sum @0 1 0"/>
+                  <v:f eqn="sum 0 0 @1"/>
+                  <v:f eqn="prod @2 1 2"/>
+                  <v:f eqn="prod @3 21600 pixelWidth"/>
+                  <v:f eqn="prod @3 21600 pixelHeight"/>
+                  <v:f eqn="sum @0 0 1"/>
+                  <v:f eqn="prod @6 1 2"/>
+                  <v:f eqn="prod @7 21600 pixelWidth"/>
+                  <v:f eqn="sum @8 21600 0"/>
+                  <v:f eqn="prod @7 21600 pixelHeight"/>
+                  <v:f eqn="sum @10 21600 0"/>
+                </v:formulas>
+                <v:path o:extrusionok="f" gradientshapeok="t" o:connecttype="rect"/>
+                <o:lock v:ext="edit" aspectratio="t"/>
+              </v:shapetype>
+              <v:shape id="Inkt 4" o:spid="_x0000_s1026" type="#_x0000_t75" style="position:absolute;margin-left:-129.55pt;margin-top:23.8pt;width:2.85pt;height:33.55pt;z-index:251662336;visibility:visible;mso-wrap-style:square;mso-wrap-distance-left:9pt;mso-wrap-distance-top:0;mso-wrap-distance-right:9pt;mso-wrap-distance-bottom:0;mso-position-horizontal:absolute;mso-position-horizontal-relative:text;mso-position-vertical:absolute;mso-position-vertical-relative:text" o:gfxdata="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">
+                <v:imagedata r:id="rId12" o:title=""/>
+              </v:shape>
+            </w:pict>
+          </mc:Fallback>
+        </mc:AlternateContent>
+      </w:r>
+      <w:r>
+        <w:rPr>
+          <w:noProof/>
+        </w:rPr>
+        <mc:AlternateContent>
+          <mc:Choice Requires="wpi">
+            <w:drawing>
+              <wp:anchor distT="0" distB="0" distL="114300" distR="114300" simplePos="0" relativeHeight="251661312" behindDoc="0" locked="0" layoutInCell="1" allowOverlap="1" wp14:anchorId="0C3AA709" wp14:editId="396FC234">
+                <wp:simplePos x="0" y="0"/>
+                <wp:positionH relativeFrom="column">
+                  <wp:posOffset>-2223947</wp:posOffset>
+                </wp:positionH>
+                <wp:positionV relativeFrom="paragraph">
+                  <wp:posOffset>228346</wp:posOffset>
+                </wp:positionV>
+                <wp:extent cx="78840" cy="464760"/>
+                <wp:effectExtent l="38100" t="38100" r="35560" b="50165"/>
+                <wp:wrapNone/>
+                <wp:docPr id="1401796322" name="Inkt 3"/>
+                <wp:cNvGraphicFramePr/>
+                <a:graphic xmlns:a="http://schemas.openxmlformats.org/drawingml/2006/main">
+                  <a:graphicData uri="http://schemas.microsoft.com/office/word/2010/wordprocessingInk">
+                    <w14:contentPart bwMode="auto" r:id="rId13">
+                      <w14:nvContentPartPr>
+                        <w14:cNvContentPartPr/>
+                      </w14:nvContentPartPr>
+                      <w14:xfrm>
+                        <a:off x="0" y="0"/>
+                        <a:ext cx="78840" cy="464760"/>
+                      </w14:xfrm>
+                    </w14:contentPart>
+                  </a:graphicData>
+                </a:graphic>
+              </wp:anchor>
+            </w:drawing>
+          </mc:Choice>
+          <mc:Fallback>
+            <w:pict>
+              <v:shape w14:anchorId="5452D66B" id="Inkt 3" o:spid="_x0000_s1026" type="#_x0000_t75" style="position:absolute;margin-left:-175.6pt;margin-top:17.5pt;width:7.15pt;height:37.6pt;z-index:251661312;visibility:visible;mso-wrap-style:square;mso-wrap-distance-left:9pt;mso-wrap-distance-top:0;mso-wrap-distance-right:9pt;mso-wrap-distance-bottom:0;mso-position-horizontal:absolute;mso-position-horizontal-relative:text;mso-position-vertical:absolute;mso-position-vertical-relative:text" o:gfxdata="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">
+                <v:imagedata r:id="rId14" o:title=""/>
+              </v:shape>
+            </w:pict>
+          </mc:Fallback>
+        </mc:AlternateContent>
+      </w:r>
+      <w:r>
+        <w:rPr>
+          <w:noProof/>
+        </w:rPr>
+        <mc:AlternateContent>
+          <mc:Choice Requires="wpi">
+            <w:drawing>
+              <wp:anchor distT="0" distB="0" distL="114300" distR="114300" simplePos="0" relativeHeight="251660288" behindDoc="0" locked="0" layoutInCell="1" allowOverlap="1" wp14:anchorId="3FBD4B5C" wp14:editId="4F1C1C1B">
+                <wp:simplePos x="0" y="0"/>
+                <wp:positionH relativeFrom="column">
+                  <wp:posOffset>-2201987</wp:posOffset>
+                </wp:positionH>
+                <wp:positionV relativeFrom="paragraph">
+                  <wp:posOffset>184426</wp:posOffset>
+                </wp:positionV>
+                <wp:extent cx="360" cy="631080"/>
+                <wp:effectExtent l="38100" t="38100" r="38100" b="36195"/>
+                <wp:wrapNone/>
+                <wp:docPr id="726844825" name="Inkt 2"/>
+                <wp:cNvGraphicFramePr/>
+                <a:graphic xmlns:a="http://schemas.openxmlformats.org/drawingml/2006/main">
+                  <a:graphicData uri="http://schemas.microsoft.com/office/word/2010/wordprocessingInk">
+                    <w14:contentPart bwMode="auto" r:id="rId15">
+                      <w14:nvContentPartPr>
+                        <w14:cNvContentPartPr/>
+                      </w14:nvContentPartPr>
+                      <w14:xfrm>
+                        <a:off x="0" y="0"/>
+                        <a:ext cx="360" cy="631080"/>
+                      </w14:xfrm>
+                    </w14:contentPart>
+                  </a:graphicData>
+                </a:graphic>
+              </wp:anchor>
+            </w:drawing>
+          </mc:Choice>
+          <mc:Fallback>
+            <w:pict>
+              <v:shape w14:anchorId="2DDEEDE2" id="Inkt 2" o:spid="_x0000_s1026" type="#_x0000_t75" style="position:absolute;margin-left:-173.9pt;margin-top:14pt;width:1.05pt;height:50.7pt;z-index:251660288;visibility:visible;mso-wrap-style:square;mso-wrap-distance-left:9pt;mso-wrap-distance-top:0;mso-wrap-distance-right:9pt;mso-wrap-distance-bottom:0;mso-position-horizontal:absolute;mso-position-horizontal-relative:text;mso-position-vertical:absolute;mso-position-vertical-relative:text" o:gfxdata="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">
+                <v:imagedata r:id="rId16" o:title=""/>
+              </v:shape>
+            </w:pict>
+          </mc:Fallback>
+        </mc:AlternateContent>
+      </w:r>
+      <w:r>
+        <w:rPr>
+          <w:noProof/>
+        </w:rPr>
+        <mc:AlternateContent>
+          <mc:Choice Requires="wpi">
+            <w:drawing>
+              <wp:anchor distT="0" distB="0" distL="114300" distR="114300" simplePos="0" relativeHeight="251659264" behindDoc="0" locked="0" layoutInCell="1" allowOverlap="1" wp14:anchorId="4A37C05C" wp14:editId="5D81CBF6">
+                <wp:simplePos x="0" y="0"/>
+                <wp:positionH relativeFrom="column">
+                  <wp:posOffset>-2210627</wp:posOffset>
+                </wp:positionH>
+                <wp:positionV relativeFrom="paragraph">
+                  <wp:posOffset>198826</wp:posOffset>
+                </wp:positionV>
+                <wp:extent cx="23400" cy="848160"/>
+                <wp:effectExtent l="38100" t="38100" r="53340" b="47625"/>
+                <wp:wrapNone/>
+                <wp:docPr id="648030732" name="Inkt 1"/>
+                <wp:cNvGraphicFramePr/>
+                <a:graphic xmlns:a="http://schemas.openxmlformats.org/drawingml/2006/main">
+                  <a:graphicData uri="http://schemas.microsoft.com/office/word/2010/wordprocessingInk">
+                    <w14:contentPart bwMode="auto" r:id="rId17">
+                      <w14:nvContentPartPr>
+                        <w14:cNvContentPartPr/>
+                      </w14:nvContentPartPr>
+                      <w14:xfrm>
+                        <a:off x="0" y="0"/>
+                        <a:ext cx="23400" cy="848160"/>
+                      </w14:xfrm>
+                    </w14:contentPart>
+                  </a:graphicData>
+                </a:graphic>
+              </wp:anchor>
+            </w:drawing>
+          </mc:Choice>
+          <mc:Fallback>
+            <w:pict>
+              <v:shape w14:anchorId="0EF64ACF" id="Inkt 1" o:spid="_x0000_s1026" type="#_x0000_t75" style="position:absolute;margin-left:-174.55pt;margin-top:15.15pt;width:2.85pt;height:67.8pt;z-index:251659264;visibility:visible;mso-wrap-style:square;mso-wrap-distance-left:9pt;mso-wrap-distance-top:0;mso-wrap-distance-right:9pt;mso-wrap-distance-bottom:0;mso-position-horizontal:absolute;mso-position-horizontal-relative:text;mso-position-vertical:absolute;mso-position-vertical-relative:text" o:gfxdata="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">
+                <v:imagedata r:id="rId18" o:title=""/>
+              </v:shape>
+            </w:pict>
+          </mc:Fallback>
+        </mc:AlternateContent>
+      </w:r>
+      <w:r>
+        <w:br/>
+      </w:r>
+      <w:r>
+        <w:br/>
+      </w:r>
+      <w:r>
+        <w:br/>
+      </w:r>
+      <w:r>
+        <w:br/>
+      </w:r>
+      <w:r>
+        <w:br/>
+      </w:r>
+      <w:r>
+        <w:br/>
+      </w:r>
+      <w:r>
+        <w:br/>
+      </w:r>
+    </w:p>
+    <w:p>
+      <w:pPr>
+        <w:pStyle w:val="Lijstalinea"/>
+        <w:numPr>
+          <w:ilvl w:val="0"/>
+          <w:numId w:val="1"/>
+        </w:numPr>
+      </w:pPr>
+      <w:r>
+        <w:t>(vrijwel) geen</w:t>
+      </w:r>
     </w:p>
     <w:sectPr>
       <w:pgSz w:w="11906" w:h="16838"/>
@@ -1074,6 +1520,198 @@
 </w:styles>
 </file>
 
+<file path=word/ink/ink1.xml><?xml version="1.0" encoding="utf-8"?>
+<inkml:ink xmlns:inkml="http://www.w3.org/2003/InkML">
+  <inkml:definitions>
+    <inkml:context xml:id="ctx0">
+      <inkml:inkSource xml:id="inkSrc0">
+        <inkml:traceFormat>
+          <inkml:channel name="X" type="integer" min="-2.14748E9" max="2.14748E9" units="cm"/>
+          <inkml:channel name="Y" type="integer" min="-2.14748E9" max="2.14748E9" units="cm"/>
+          <inkml:channel name="F" type="integer" max="32767" units="dev"/>
+        </inkml:traceFormat>
+        <inkml:channelProperties>
+          <inkml:channelProperty channel="X" name="resolution" value="1000" units="1/cm"/>
+          <inkml:channelProperty channel="Y" name="resolution" value="1000" units="1/cm"/>
+          <inkml:channelProperty channel="F" name="resolution" value="0" units="1/dev"/>
+        </inkml:channelProperties>
+      </inkml:inkSource>
+      <inkml:timestamp xml:id="ts0" timeString="2024-12-02T15:03:29.986"/>
+    </inkml:context>
+    <inkml:brush xml:id="br0">
+      <inkml:brushProperty name="width" value="0.035" units="cm"/>
+      <inkml:brushProperty name="height" value="0.035" units="cm"/>
+      <inkml:brushProperty name="color" value="#00A0D7"/>
+    </inkml:brush>
+  </inkml:definitions>
+  <inkml:trace contextRef="#ctx0" brushRef="#br0">0 1020 24575,'3'0'0,"-1"1"0,0-1 0,1 1 0,-1 0 0,0 0 0,0 0 0,0 0 0,1 0 0,-1 0 0,0 1 0,-1-1 0,1 1 0,0-1 0,3 4 0,27 33 0,-15-16 0,8-1 0,0-1 0,1-2 0,1 0 0,1-1 0,0-2 0,35 13 0,-46-21 0,0-1 0,-1-1 0,2-1 0,-1 0 0,0-2 0,23 2 0,111-6 0,-56-1 0,-64 3 0,4 2 0,0-3 0,0 0 0,0-3 0,-1-1 0,37-9 0,-61 11 0,-1 1 0,1-2 0,-1 1 0,0-1 0,0-1 0,0 1 0,0-2 0,-1 1 0,0-1 0,9-7 0,4-3 0,1 1 0,0 1 0,1 1 0,1 1 0,0 1 0,1 1 0,31-8 0,61-27 0,-61 20 0,-25 12 0,0-2 0,0 0 0,-2-2 0,0-1 0,34-29 0,-4-4 0,-24 23 0,-2-2 0,0-1 0,-2-2 0,48-65 0,-38 31 0,56-126 0,-58 100 0,37-79 0,-72 165 0,0 0 0,0 0 0,0 0 0,1 1 0,0-1 0,0 1 0,1 1 0,6-7 0,-8 9 0,1 1 0,0-1 0,0 1 0,-1 0 0,1 0 0,1 0 0,-1 1 0,0 0 0,0 0 0,1 0 0,-1 1 0,10-1 0,439 5 0,-430-3 0,1 2 0,-1 0 0,0 2 0,0 0 0,0 2 0,42 18 0,-6 3 0,75 46 0,-106-55 0,-1 2 0,0 1 0,-2 1 0,-1 1 0,45 55 0,92 154 0,-148-211 0,51 91 0,-5 3 0,61 164 0,-101-230 0,-5-14 0,-2 0 0,16 77 0,-27-97 0,1 0 0,1-1 0,1 1 0,0-1 0,1 0 0,0 0 0,1 0 0,1-1 0,0 0 0,1 0 0,1-1 0,0-1 0,0 1 0,2-2 0,-1 1 0,1-2 0,1 0 0,0 0 0,1-1 0,-1 0 0,30 12 0,12 2 0,0-3 0,2-2 0,0-3 0,0-2 0,1-2 0,1-3 0,0-3 0,59-2 0,-100-2 0,-1 0 0,1 2 0,-1 0 0,26 8 0,-23-5 0,-1-2 0,1 0 0,23 2 0,36-5 0,1-3 0,-1-4 0,0-3 0,0-3 0,-1-4 0,-1-4 0,-1-2 0,0-4 0,131-66 0,-186 81 0,-1 0 0,0-2 0,36-28 0,-48 33 0,0 1 0,-1-1 0,0-1 0,-1 1 0,0-1 0,0-1 0,0 1 0,-2-1 0,1 0 0,5-18 0,7-29 0,66-245 0,-56 141 0,-20 102 0,4 0 0,18-61 0,-17 90 0,1-1 0,1 2 0,2 0 0,0 1 0,3 0 0,0 2 0,1 0 0,27-26 0,-2 7 0,2 3 0,2 2 0,69-44 0,-110 79 0,0 1 0,0 1 0,0 0 0,0 0 0,1 0 0,-1 1 0,1 0 0,0 1 0,13-1 0,87 4 0,-49 1 0,38-2 0,159 5 0,-208-2 0,0 3 0,-1 1 0,58 19 0,111 55 0,-35-11 0,-152-59 0,0 0 0,-1 3 0,-1 0 0,35 26 0,101 86 0,-111-83 0,714 569 0,-514-423 0,492 281 0,-617-403 0,3-5 0,2-6 0,162 45 0,-124-57 0,226 28 0,-279-59 0,0-5 0,209-11 0,-322 2 0,0 0 0,0 0 0,0-1 0,0 0 0,0 0 0,-1 0 0,1-1 0,0 0 0,-1 0 0,1 0 0,-1 0 0,0-1 0,1 1 0,-1-1 0,0 0 0,-1-1 0,1 1 0,5-7 0,-3 1 0,-1 0 0,0-1 0,-1 1 0,0-1 0,0 0 0,-1 0 0,3-18 0,1-13 0,-2-1 0,0-52 0,5-42 0,40-301 0,-31 243-1365,-18 177-5461</inkml:trace>
+</inkml:ink>
+</file>
+
+<file path=word/ink/ink2.xml><?xml version="1.0" encoding="utf-8"?>
+<inkml:ink xmlns:inkml="http://www.w3.org/2003/InkML">
+  <inkml:definitions>
+    <inkml:context xml:id="ctx0">
+      <inkml:inkSource xml:id="inkSrc0">
+        <inkml:traceFormat>
+          <inkml:channel name="X" type="integer" min="-2.14748E9" max="2.14748E9" units="cm"/>
+          <inkml:channel name="Y" type="integer" min="-2.14748E9" max="2.14748E9" units="cm"/>
+          <inkml:channel name="F" type="integer" max="32767" units="dev"/>
+        </inkml:traceFormat>
+        <inkml:channelProperties>
+          <inkml:channelProperty channel="X" name="resolution" value="1000" units="1/cm"/>
+          <inkml:channelProperty channel="Y" name="resolution" value="1000" units="1/cm"/>
+          <inkml:channelProperty channel="F" name="resolution" value="0" units="1/dev"/>
+        </inkml:channelProperties>
+      </inkml:inkSource>
+      <inkml:timestamp xml:id="ts0" timeString="2024-12-02T15:03:19.866"/>
+    </inkml:context>
+    <inkml:brush xml:id="br0">
+      <inkml:brushProperty name="width" value="0.035" units="cm"/>
+      <inkml:brushProperty name="height" value="0.035" units="cm"/>
+      <inkml:brushProperty name="color" value="#E71224"/>
+    </inkml:brush>
+  </inkml:definitions>
+  <inkml:trace contextRef="#ctx0" brushRef="#br0">0 632 24575,'5'-2'0,"-1"0"0,1 0 0,-1 0 0,0-1 0,0 0 0,0 1 0,0-1 0,0-1 0,-1 1 0,1 0 0,4-7 0,8-7 0,10-5 0,-1-2 0,-2-1 0,0-1 0,-2 0 0,34-57 0,-34 48 0,2 1 0,52-59 0,-59 76 0,1 1 0,1 0 0,0 2 0,1 0 0,1 1 0,32-15 0,-31 18 0,108-47 0,-111 51 0,-1 1 0,1 1 0,0 1 0,0 1 0,35-1 0,1 3 0,86 5 0,-123-3 0,0 1 0,-1 0 0,1 2 0,-1-1 0,1 2 0,17 9 0,59 28 0,-50-24 0,0 2 0,78 51 0,-107-61 0,-1-1 0,0 2 0,-1-1 0,0 2 0,-1 0 0,0 0 0,-1 1 0,-1 0 0,0 0 0,-1 1 0,0 1 0,-1-1 0,-1 1 0,-1 0 0,0 1 0,-1-1 0,0 1 0,-2 0 0,1 29 0,-4-21 0,1-1 0,1 1 0,1 0 0,1-1 0,1 0 0,1 0 0,2 0 0,8 23 0,-8-30 0,1-1 0,0 0 0,1 0 0,1-1 0,19 23 0,-23-31 0,1-1 0,0 1 0,0-1 0,0-1 0,1 0 0,0 0 0,0 0 0,0-1 0,1 0 0,-1 0 0,1-1 0,15 3 0,125 19 0,1-8 0,286-2 0,232-16 0,-650 1 0,-1-1 0,1 0 0,-1-2 0,0 0 0,0-1 0,0 0 0,29-13 0,-39 14 0,-1 0 0,0 0 0,-1 0 0,1-1 0,-1 0 0,1 0 0,-1 0 0,0-1 0,-1 0 0,1 0 0,-1 0 0,0 0 0,0-1 0,-1 1 0,1-1 0,-1 0 0,0 0 0,-1 0 0,0-1 0,0 1 0,0 0 0,-1-1 0,1-7 0,2-32 0,-3 15 0,2 1 0,1 1 0,10-38 0,-13 63 0,7-28 0,1 1 0,2 0 0,1 0 0,1 1 0,2 1 0,19-28 0,-29 51 0,0 0 0,0 1 0,1 0 0,0 0 0,0 0 0,1 1 0,-1 0 0,1 0 0,0 1 0,12-5 0,82-21 0,-58 18 0,494-101 0,-502 106 0,3 1 0,1 1 0,-1 3 0,0 0 0,1 3 0,52 8 0,188 52 0,-163-33 0,-9 1 0,-1 4 0,-2 6 0,122 64 0,-211-96 0,-1 1 0,0 1 0,0 0 0,-1 1 0,0 0 0,13 16 0,63 85 0,-63-78 0,17 22 0,2-2 0,3-1 0,2-4 0,2-1 0,2-3 0,107 69 0,-93-74 0,1-3 0,1-2 0,3-4 0,0-3 0,116 28 0,-125-44 0,0-3 0,67 1 0,131-9 0,-158-2 0,-80 0 0,-1-1 0,1-1 0,-1-1 0,1-1 0,-1-1 0,39-17 0,125-71 0,-132 63 0,110-46 0,-129 64 0,63-21 0,123-62 0,-175 68 0,-1-3 0,-1-2 0,53-50 0,0-1 0,-76 70 0,-1 1 0,2 2 0,-1 0 0,2 1 0,-1 1 0,33-8 0,29-11 0,46-19 0,-50 19 0,-1-4 0,77-42 0,-125 57 0,0 2 0,1 2 0,66-19 0,108-10 0,-21 5 0,-121 26 0,0 3 0,1 2 0,-1 4 0,83 6 0,-6-1 0,-115-1 0,0 0 0,0 2 0,-1 1 0,0 1 0,0 1 0,0 1 0,-1 1 0,25 14 0,31 19 0,76 54 0,-125-75 0,8 4 0,0 1 0,58 29 0,-73-43 0,0 1 0,39 26 0,-56-33 0,0 0 0,-1 0 0,0 1 0,0 0 0,-1 0 0,0 1 0,0 0 0,-1 0 0,0 0 0,0 0 0,5 14 0,-2 0-136,1-1-1,0-1 1,2 0-1,0 0 1,1-1-1,1 0 1,1-1-1,1-1 0,23 22 1,-25-28-6690</inkml:trace>
+</inkml:ink>
+</file>
+
+<file path=word/ink/ink3.xml><?xml version="1.0" encoding="utf-8"?>
+<inkml:ink xmlns:inkml="http://www.w3.org/2003/InkML">
+  <inkml:definitions>
+    <inkml:context xml:id="ctx0">
+      <inkml:inkSource xml:id="inkSrc0">
+        <inkml:traceFormat>
+          <inkml:channel name="X" type="integer" min="-2.14748E9" max="2.14748E9" units="cm"/>
+          <inkml:channel name="Y" type="integer" min="-2.14748E9" max="2.14748E9" units="cm"/>
+          <inkml:channel name="F" type="integer" max="32767" units="dev"/>
+        </inkml:traceFormat>
+        <inkml:channelProperties>
+          <inkml:channelProperty channel="X" name="resolution" value="1000" units="1/cm"/>
+          <inkml:channelProperty channel="Y" name="resolution" value="1000" units="1/cm"/>
+          <inkml:channelProperty channel="F" name="resolution" value="0" units="1/dev"/>
+        </inkml:channelProperties>
+      </inkml:inkSource>
+      <inkml:timestamp xml:id="ts0" timeString="2024-12-02T15:03:09.472"/>
+    </inkml:context>
+    <inkml:brush xml:id="br0">
+      <inkml:brushProperty name="width" value="0.035" units="cm"/>
+      <inkml:brushProperty name="height" value="0.035" units="cm"/>
+    </inkml:brush>
+  </inkml:definitions>
+  <inkml:trace contextRef="#ctx0" brushRef="#br0">1 0 24575,'5'9'0,"1"1"0,-1-1 0,-1 1 0,0 0 0,0 0 0,-1 0 0,0 1 0,0-1 0,0 14 0,0-10 0,22 164 0,-7-38 0,35 207 0,83 393 0,-119-665 0,-3 0 0,7 143 0,-21 157 0,-3-168 0,3 34-1365,0-222-5461</inkml:trace>
+  <inkml:trace contextRef="#ctx0" brushRef="#br0" timeOffset="2042.46">142 1179 24575,'3995'0'0,"-2738"75"0,30-3 0,3-73 0,-551-4 0,1764 6-1365,-2455-1-5461</inkml:trace>
+</inkml:ink>
+</file>
+
+<file path=word/ink/ink4.xml><?xml version="1.0" encoding="utf-8"?>
+<inkml:ink xmlns:inkml="http://www.w3.org/2003/InkML">
+  <inkml:definitions>
+    <inkml:context xml:id="ctx0">
+      <inkml:inkSource xml:id="inkSrc0">
+        <inkml:traceFormat>
+          <inkml:channel name="X" type="integer" min="-2.14748E9" max="2.14748E9" units="cm"/>
+          <inkml:channel name="Y" type="integer" min="-2.14748E9" max="2.14748E9" units="cm"/>
+          <inkml:channel name="F" type="integer" max="32767" units="dev"/>
+        </inkml:traceFormat>
+        <inkml:channelProperties>
+          <inkml:channelProperty channel="X" name="resolution" value="1000" units="1/cm"/>
+          <inkml:channelProperty channel="Y" name="resolution" value="1000" units="1/cm"/>
+          <inkml:channelProperty channel="F" name="resolution" value="0" units="1/dev"/>
+        </inkml:channelProperties>
+      </inkml:inkSource>
+      <inkml:timestamp xml:id="ts0" timeString="2024-12-02T15:02:35.611"/>
+    </inkml:context>
+    <inkml:brush xml:id="br0">
+      <inkml:brushProperty name="width" value="0.035" units="cm"/>
+      <inkml:brushProperty name="height" value="0.035" units="cm"/>
+    </inkml:brush>
+  </inkml:definitions>
+  <inkml:trace contextRef="#ctx0" brushRef="#br0">1 1 24575,'0'3'0,"0"12"0,3 24 0,5 26 0,5 23 0,-1 17 0,-1 11 0,-3 7 0,-3 3 0,-3-2 0,-1-9 0,0-17 0,-2-21 0,1-25-8191</inkml:trace>
+</inkml:ink>
+</file>
+
+<file path=word/ink/ink5.xml><?xml version="1.0" encoding="utf-8"?>
+<inkml:ink xmlns:inkml="http://www.w3.org/2003/InkML">
+  <inkml:definitions>
+    <inkml:context xml:id="ctx0">
+      <inkml:inkSource xml:id="inkSrc0">
+        <inkml:traceFormat>
+          <inkml:channel name="X" type="integer" min="-2.14748E9" max="2.14748E9" units="cm"/>
+          <inkml:channel name="Y" type="integer" min="-2.14748E9" max="2.14748E9" units="cm"/>
+          <inkml:channel name="F" type="integer" max="32767" units="dev"/>
+        </inkml:traceFormat>
+        <inkml:channelProperties>
+          <inkml:channelProperty channel="X" name="resolution" value="1000" units="1/cm"/>
+          <inkml:channelProperty channel="Y" name="resolution" value="1000" units="1/cm"/>
+          <inkml:channelProperty channel="F" name="resolution" value="0" units="1/dev"/>
+        </inkml:channelProperties>
+      </inkml:inkSource>
+      <inkml:timestamp xml:id="ts0" timeString="2024-12-02T15:02:34.791"/>
+    </inkml:context>
+    <inkml:brush xml:id="br0">
+      <inkml:brushProperty name="width" value="0.035" units="cm"/>
+      <inkml:brushProperty name="height" value="0.035" units="cm"/>
+    </inkml:brush>
+  </inkml:definitions>
+  <inkml:trace contextRef="#ctx0" brushRef="#br0">1 0 24575,'0'4'0,"0"18"0,0 22 0,3 22 0,5 23 0,8 21 0,8 16 0,3 7 0,-2-1 0,-3-7 0,-1-10 0,-1-14 0,-4-18 0,-1-19 0,-3-18 0,-3-16-8191</inkml:trace>
+</inkml:ink>
+</file>
+
+<file path=word/ink/ink6.xml><?xml version="1.0" encoding="utf-8"?>
+<inkml:ink xmlns:inkml="http://www.w3.org/2003/InkML">
+  <inkml:definitions>
+    <inkml:context xml:id="ctx0">
+      <inkml:inkSource xml:id="inkSrc0">
+        <inkml:traceFormat>
+          <inkml:channel name="X" type="integer" min="-2.14748E9" max="2.14748E9" units="cm"/>
+          <inkml:channel name="Y" type="integer" min="-2.14748E9" max="2.14748E9" units="cm"/>
+          <inkml:channel name="F" type="integer" max="32767" units="dev"/>
+        </inkml:traceFormat>
+        <inkml:channelProperties>
+          <inkml:channelProperty channel="X" name="resolution" value="1000" units="1/cm"/>
+          <inkml:channelProperty channel="Y" name="resolution" value="1000" units="1/cm"/>
+          <inkml:channelProperty channel="F" name="resolution" value="0" units="1/dev"/>
+        </inkml:channelProperties>
+      </inkml:inkSource>
+      <inkml:timestamp xml:id="ts0" timeString="2024-12-02T15:02:33.707"/>
+    </inkml:context>
+    <inkml:brush xml:id="br0">
+      <inkml:brushProperty name="width" value="0.035" units="cm"/>
+      <inkml:brushProperty name="height" value="0.035" units="cm"/>
+    </inkml:brush>
+  </inkml:definitions>
+  <inkml:trace contextRef="#ctx0" brushRef="#br0">0 0 24575,'0'1736'-1365,"0"-1720"-5461</inkml:trace>
+</inkml:ink>
+</file>
+
+<file path=word/ink/ink7.xml><?xml version="1.0" encoding="utf-8"?>
+<inkml:ink xmlns:inkml="http://www.w3.org/2003/InkML">
+  <inkml:definitions>
+    <inkml:context xml:id="ctx0">
+      <inkml:inkSource xml:id="inkSrc0">
+        <inkml:traceFormat>
+          <inkml:channel name="X" type="integer" min="-2.14748E9" max="2.14748E9" units="cm"/>
+          <inkml:channel name="Y" type="integer" min="-2.14748E9" max="2.14748E9" units="cm"/>
+          <inkml:channel name="F" type="integer" max="32767" units="dev"/>
+        </inkml:traceFormat>
+        <inkml:channelProperties>
+          <inkml:channelProperty channel="X" name="resolution" value="1000" units="1/cm"/>
+          <inkml:channelProperty channel="Y" name="resolution" value="1000" units="1/cm"/>
+          <inkml:channelProperty channel="F" name="resolution" value="0" units="1/dev"/>
+        </inkml:channelProperties>
+      </inkml:inkSource>
+      <inkml:timestamp xml:id="ts0" timeString="2024-12-02T15:02:31.412"/>
+    </inkml:context>
+    <inkml:brush xml:id="br0">
+      <inkml:brushProperty name="width" value="0.035" units="cm"/>
+      <inkml:brushProperty name="height" value="0.035" units="cm"/>
+    </inkml:brush>
+  </inkml:definitions>
+  <inkml:trace contextRef="#ctx0" brushRef="#br0">65 1 24575,'-1'15'0,"-1"-1"0,0 0 0,-8 26 0,-2 6 0,-12 189 0,18-140 0,-1 354 0,10-254 0,-3-161 0,-1 66 0,4 1 0,19 108 0,-11-117 0,-4 0 0,-8 142 0,1 6 0,18-109-1365,-16-112-5461</inkml:trace>
+</inkml:ink>
+</file>
+
 <file path=word/theme/theme1.xml><?xml version="1.0" encoding="utf-8"?>
 <a:theme xmlns:a="http://schemas.openxmlformats.org/drawingml/2006/main" name="Kantoorthema">
   <a:themeElements>

</xml_diff>